<commit_message>
Adding ERD to milestone 2 doc along with link to DDL
</commit_message>
<xml_diff>
--- a/Planning and Design/Design Reports/Milestone 2/CST-247 Milestone 2 design report.docx
+++ b/Planning and Design/Design Reports/Milestone 2/CST-247 Milestone 2 design report.docx
@@ -2,7 +2,61 @@
 <file path=word/document.xml><?xml version="1.0" encoding="utf-8"?>
 <w:document xmlns:wpc="http://schemas.microsoft.com/office/word/2010/wordprocessingCanvas" xmlns:cx="http://schemas.microsoft.com/office/drawing/2014/chartex" xmlns:cx1="http://schemas.microsoft.com/office/drawing/2015/9/8/chartex" xmlns:cx2="http://schemas.microsoft.com/office/drawing/2015/10/21/chartex" xmlns:cx3="http://schemas.microsoft.com/office/drawing/2016/5/9/chartex" xmlns:cx4="http://schemas.microsoft.com/office/drawing/2016/5/10/chartex" xmlns:cx5="http://schemas.microsoft.com/office/drawing/2016/5/11/chartex" xmlns:cx6="http://schemas.microsoft.com/office/drawing/2016/5/12/chartex" xmlns:cx7="http://schemas.microsoft.com/office/drawing/2016/5/13/chartex" xmlns:cx8="http://schemas.microsoft.com/office/drawing/2016/5/14/chartex" xmlns:mc="http://schemas.openxmlformats.org/markup-compatibility/2006" xmlns:aink="http://schemas.microsoft.com/office/drawing/2016/ink" xmlns:am3d="http://schemas.microsoft.com/office/drawing/2017/model3d" xmlns:o="urn:schemas-microsoft-com:office:office" xmlns:r="http://schemas.openxmlformats.org/officeDocument/2006/relationships" xmlns:m="http://schemas.openxmlformats.org/officeDocument/2006/math" xmlns:v="urn:schemas-microsoft-com:vml" xmlns:wp14="http://schemas.microsoft.com/office/word/2010/wordprocessingDrawing" xmlns:wp="http://schemas.openxmlformats.org/drawingml/2006/wordprocessingDrawing" xmlns:w10="urn:schemas-microsoft-com:office:word" xmlns:w="http://schemas.openxmlformats.org/wordprocessingml/2006/main" xmlns:w14="http://schemas.microsoft.com/office/word/2010/wordml" xmlns:w15="http://schemas.microsoft.com/office/word/2012/wordml" xmlns:w16cex="http://schemas.microsoft.com/office/word/2018/wordml/cex" xmlns:w16cid="http://schemas.microsoft.com/office/word/2016/wordml/cid" xmlns:w16="http://schemas.microsoft.com/office/word/2018/wordml" xmlns:w16se="http://schemas.microsoft.com/office/word/2015/wordml/symex" xmlns:wpg="http://schemas.microsoft.com/office/word/2010/wordprocessingGroup" xmlns:wpi="http://schemas.microsoft.com/office/word/2010/wordprocessingInk" xmlns:wne="http://schemas.microsoft.com/office/word/2006/wordml" xmlns:wps="http://schemas.microsoft.com/office/word/2010/wordprocessingShape" mc:Ignorable="w14 w15 w16se w16cid w16 w16cex wp14">
   <w:body>
-    <w:p/>
+    <w:p>
+      <w:r>
+        <w:rPr>
+          <w:noProof/>
+        </w:rPr>
+        <w:drawing>
+          <wp:inline distT="0" distB="0" distL="0" distR="0" wp14:anchorId="17024B69" wp14:editId="1177D3CE">
+            <wp:extent cx="3105150" cy="2714625"/>
+            <wp:effectExtent l="0" t="0" r="0" b="9525"/>
+            <wp:docPr id="3" name="Picture 3"/>
+            <wp:cNvGraphicFramePr>
+              <a:graphicFrameLocks xmlns:a="http://schemas.openxmlformats.org/drawingml/2006/main" noChangeAspect="1"/>
+            </wp:cNvGraphicFramePr>
+            <a:graphic xmlns:a="http://schemas.openxmlformats.org/drawingml/2006/main">
+              <a:graphicData uri="http://schemas.openxmlformats.org/drawingml/2006/picture">
+                <pic:pic xmlns:pic="http://schemas.openxmlformats.org/drawingml/2006/picture">
+                  <pic:nvPicPr>
+                    <pic:cNvPr id="0" name="Picture 1"/>
+                    <pic:cNvPicPr>
+                      <a:picLocks noChangeAspect="1" noChangeArrowheads="1"/>
+                    </pic:cNvPicPr>
+                  </pic:nvPicPr>
+                  <pic:blipFill>
+                    <a:blip r:embed="rId11">
+                      <a:extLst>
+                        <a:ext uri="{28A0092B-C50C-407E-A947-70E740481C1C}">
+                          <a14:useLocalDpi xmlns:a14="http://schemas.microsoft.com/office/drawing/2010/main" val="0"/>
+                        </a:ext>
+                      </a:extLst>
+                    </a:blip>
+                    <a:srcRect/>
+                    <a:stretch>
+                      <a:fillRect/>
+                    </a:stretch>
+                  </pic:blipFill>
+                  <pic:spPr bwMode="auto">
+                    <a:xfrm>
+                      <a:off x="0" y="0"/>
+                      <a:ext cx="3105150" cy="2714625"/>
+                    </a:xfrm>
+                    <a:prstGeom prst="rect">
+                      <a:avLst/>
+                    </a:prstGeom>
+                    <a:noFill/>
+                    <a:ln>
+                      <a:noFill/>
+                    </a:ln>
+                  </pic:spPr>
+                </pic:pic>
+              </a:graphicData>
+            </a:graphic>
+          </wp:inline>
+        </w:drawing>
+      </w:r>
+    </w:p>
     <w:p>
       <w:pPr>
         <w:jc w:val="center"/>
@@ -247,8 +301,16 @@
               <w:rPr>
                 <w:iCs/>
               </w:rPr>
-              <w:t>Shawn Fradet</w:t>
+              <w:t xml:space="preserve">Shawn </w:t>
             </w:r>
+            <w:proofErr w:type="spellStart"/>
+            <w:r>
+              <w:rPr>
+                <w:iCs/>
+              </w:rPr>
+              <w:t>Fradet</w:t>
+            </w:r>
+            <w:proofErr w:type="spellEnd"/>
           </w:p>
         </w:tc>
       </w:tr>
@@ -348,7 +410,6 @@
               <w:rPr>
                 <w:b/>
               </w:rPr>
-              <w:lastRenderedPageBreak/>
               <w:t>Weekly Team Status Summary:</w:t>
             </w:r>
           </w:p>
@@ -698,10 +759,7 @@
                 </w:tcPr>
                 <w:p>
                   <w:r>
-                    <w:t>Ensure</w:t>
-                  </w:r>
-                  <w:r>
-                    <w:t xml:space="preserve"> controllers and views validate data.</w:t>
+                    <w:t>Ensure controllers and views validate data.</w:t>
                   </w:r>
                   <w:r>
                     <w:t xml:space="preserve"> </w:t>
@@ -1016,7 +1074,7 @@
                 <w:color w:val="365F91" w:themeColor="accent1" w:themeShade="BF"/>
               </w:rPr>
             </w:pPr>
-            <w:hyperlink r:id="rId11" w:history="1">
+            <w:hyperlink r:id="rId12" w:history="1">
               <w:r>
                 <w:rPr>
                   <w:rStyle w:val="Hyperlink"/>
@@ -1172,7 +1230,7 @@
           <w:szCs w:val="28"/>
         </w:rPr>
       </w:pPr>
-      <w:hyperlink r:id="rId12" w:history="1">
+      <w:hyperlink r:id="rId13" w:history="1">
         <w:r>
           <w:rPr>
             <w:rStyle w:val="Hyperlink"/>
@@ -1229,7 +1287,7 @@
           <w:szCs w:val="28"/>
         </w:rPr>
       </w:pPr>
-      <w:hyperlink r:id="rId13" w:history="1">
+      <w:hyperlink r:id="rId14" w:history="1">
         <w:r>
           <w:rPr>
             <w:rStyle w:val="Hyperlink"/>
@@ -1288,7 +1346,7 @@
           <w:szCs w:val="28"/>
         </w:rPr>
       </w:pPr>
-      <w:hyperlink r:id="rId14" w:history="1">
+      <w:hyperlink r:id="rId15" w:history="1">
         <w:r>
           <w:rPr>
             <w:rStyle w:val="Hyperlink"/>
@@ -2368,18 +2426,58 @@
       <w:r>
         <w:rPr>
           <w:i/>
+          <w:noProof/>
           <w:color w:val="365F91" w:themeColor="accent1" w:themeShade="BF"/>
         </w:rPr>
-        <w:t xml:space="preserve">Image file of your ER database diagram. </w:t>
-      </w:r>
-    </w:p>
-    <w:p>
-      <w:pPr>
-        <w:rPr>
-          <w:i/>
-          <w:color w:val="365F91" w:themeColor="accent1" w:themeShade="BF"/>
-        </w:rPr>
-      </w:pPr>
+        <w:drawing>
+          <wp:inline distT="0" distB="0" distL="0" distR="0" wp14:anchorId="6EBC2958" wp14:editId="37CAB829">
+            <wp:extent cx="3105150" cy="2714625"/>
+            <wp:effectExtent l="0" t="0" r="0" b="9525"/>
+            <wp:docPr id="4" name="Picture 4"/>
+            <wp:cNvGraphicFramePr>
+              <a:graphicFrameLocks xmlns:a="http://schemas.openxmlformats.org/drawingml/2006/main" noChangeAspect="1"/>
+            </wp:cNvGraphicFramePr>
+            <a:graphic xmlns:a="http://schemas.openxmlformats.org/drawingml/2006/main">
+              <a:graphicData uri="http://schemas.openxmlformats.org/drawingml/2006/picture">
+                <pic:pic xmlns:pic="http://schemas.openxmlformats.org/drawingml/2006/picture">
+                  <pic:nvPicPr>
+                    <pic:cNvPr id="0" name="Picture 2"/>
+                    <pic:cNvPicPr>
+                      <a:picLocks noChangeAspect="1" noChangeArrowheads="1"/>
+                    </pic:cNvPicPr>
+                  </pic:nvPicPr>
+                  <pic:blipFill>
+                    <a:blip r:embed="rId11">
+                      <a:extLst>
+                        <a:ext uri="{28A0092B-C50C-407E-A947-70E740481C1C}">
+                          <a14:useLocalDpi xmlns:a14="http://schemas.microsoft.com/office/drawing/2010/main" val="0"/>
+                        </a:ext>
+                      </a:extLst>
+                    </a:blip>
+                    <a:srcRect/>
+                    <a:stretch>
+                      <a:fillRect/>
+                    </a:stretch>
+                  </pic:blipFill>
+                  <pic:spPr bwMode="auto">
+                    <a:xfrm>
+                      <a:off x="0" y="0"/>
+                      <a:ext cx="3105150" cy="2714625"/>
+                    </a:xfrm>
+                    <a:prstGeom prst="rect">
+                      <a:avLst/>
+                    </a:prstGeom>
+                    <a:noFill/>
+                    <a:ln>
+                      <a:noFill/>
+                    </a:ln>
+                  </pic:spPr>
+                </pic:pic>
+              </a:graphicData>
+            </a:graphic>
+          </wp:inline>
+        </w:drawing>
+      </w:r>
     </w:p>
     <w:p>
       <w:pPr>
@@ -2416,35 +2514,36 @@
           <w:color w:val="365F91" w:themeColor="accent1" w:themeShade="BF"/>
         </w:rPr>
       </w:pPr>
-      <w:r>
-        <w:rPr>
-          <w:i/>
-          <w:color w:val="365F91" w:themeColor="accent1" w:themeShade="BF"/>
-        </w:rPr>
-        <w:t xml:space="preserve">This should contain a link to </w:t>
-      </w:r>
-      <w:r>
-        <w:rPr>
-          <w:i/>
-          <w:color w:val="365F91" w:themeColor="accent1" w:themeShade="BF"/>
-        </w:rPr>
-        <w:t>BitBucket</w:t>
-      </w:r>
-      <w:r>
-        <w:rPr>
-          <w:i/>
-          <w:color w:val="365F91" w:themeColor="accent1" w:themeShade="BF"/>
-        </w:rPr>
-        <w:t xml:space="preserve"> where the DDL script can be downloaded from. </w:t>
-      </w:r>
-    </w:p>
-    <w:p>
-      <w:pPr>
-        <w:rPr>
-          <w:i/>
-          <w:color w:val="365F91" w:themeColor="accent1" w:themeShade="BF"/>
-        </w:rPr>
-      </w:pPr>
+      <w:hyperlink r:id="rId16" w:history="1">
+        <w:r>
+          <w:rPr>
+            <w:rStyle w:val="Hyperlink"/>
+            <w:i/>
+          </w:rPr>
+          <w:t>https://github.com/darthxvaderxd/CST-247-Project/blob/master</w:t>
+        </w:r>
+        <w:r>
+          <w:rPr>
+            <w:rStyle w:val="Hyperlink"/>
+            <w:i/>
+          </w:rPr>
+          <w:t>/Plannin</w:t>
+        </w:r>
+        <w:r>
+          <w:rPr>
+            <w:rStyle w:val="Hyperlink"/>
+            <w:i/>
+          </w:rPr>
+          <w:t>g</w:t>
+        </w:r>
+        <w:r>
+          <w:rPr>
+            <w:rStyle w:val="Hyperlink"/>
+            <w:i/>
+          </w:rPr>
+          <w:t>%20and%20Design/DDL%20File/</w:t>
+        </w:r>
+      </w:hyperlink>
     </w:p>
     <w:p>
       <w:pPr>
@@ -2536,7 +2635,24 @@
           <w:i/>
           <w:color w:val="365F91" w:themeColor="accent1" w:themeShade="BF"/>
         </w:rPr>
-        <w:t>This section should outline the design for how authentication and authorization was supported. This section should also contain all of the roles and privileges that are supported by the design.</w:t>
+        <w:lastRenderedPageBreak/>
+        <w:t xml:space="preserve">This section should outline the design for how authentication and authorization was supported. This section should also contain </w:t>
+      </w:r>
+      <w:proofErr w:type="gramStart"/>
+      <w:r>
+        <w:rPr>
+          <w:i/>
+          <w:color w:val="365F91" w:themeColor="accent1" w:themeShade="BF"/>
+        </w:rPr>
+        <w:t>all of</w:t>
+      </w:r>
+      <w:proofErr w:type="gramEnd"/>
+      <w:r>
+        <w:rPr>
+          <w:i/>
+          <w:color w:val="365F91" w:themeColor="accent1" w:themeShade="BF"/>
+        </w:rPr>
+        <w:t xml:space="preserve"> the roles and privileges that are supported by the design.</w:t>
       </w:r>
     </w:p>
     <w:p>
@@ -2597,6 +2713,7 @@
         </w:rPr>
         <w:t xml:space="preserve">This section should fully document any </w:t>
       </w:r>
+      <w:proofErr w:type="gramStart"/>
       <w:r>
         <w:rPr>
           <w:i/>
@@ -2609,7 +2726,15 @@
           <w:i/>
           <w:color w:val="365F91" w:themeColor="accent1" w:themeShade="BF"/>
         </w:rPr>
-        <w:t xml:space="preserve">Party Service Interface API’s, how to access the service, what parameters are required by the API, and the detailed JSON data format specification that could be used by a </w:t>
+        <w:t>Party</w:t>
+      </w:r>
+      <w:proofErr w:type="gramEnd"/>
+      <w:r>
+        <w:rPr>
+          <w:i/>
+          <w:color w:val="365F91" w:themeColor="accent1" w:themeShade="BF"/>
+        </w:rPr>
+        <w:t xml:space="preserve"> Service Interface API’s, how to access the service, what parameters are required by the API, and the detailed JSON data format specification that could be used by a </w:t>
       </w:r>
       <w:r>
         <w:rPr>
@@ -2729,6 +2854,7 @@
           <w:noProof/>
           <w:color w:val="365F91" w:themeColor="accent1" w:themeShade="BF"/>
         </w:rPr>
+        <w:lastRenderedPageBreak/>
         <w:drawing>
           <wp:inline distT="0" distB="0" distL="0" distR="0" wp14:anchorId="324B37EE" wp14:editId="5C523B03">
             <wp:extent cx="8220075" cy="4210050"/>
@@ -2747,7 +2873,7 @@
                     </pic:cNvPicPr>
                   </pic:nvPicPr>
                   <pic:blipFill>
-                    <a:blip r:embed="rId15" cstate="print">
+                    <a:blip r:embed="rId17" cstate="print">
                       <a:extLst>
                         <a:ext uri="{28A0092B-C50C-407E-A947-70E740481C1C}">
                           <a14:useLocalDpi xmlns:a14="http://schemas.microsoft.com/office/drawing/2010/main" val="0"/>
@@ -2795,7 +2921,6 @@
           <w:sz w:val="28"/>
           <w:szCs w:val="28"/>
         </w:rPr>
-        <w:lastRenderedPageBreak/>
         <w:t>Class Diagrams:</w:t>
       </w:r>
     </w:p>
@@ -2831,7 +2956,23 @@
           <w:i/>
           <w:color w:val="365F91" w:themeColor="accent1" w:themeShade="BF"/>
         </w:rPr>
-        <w:t xml:space="preserve"> appropriate class compartments, + and – minus to indicate accessibility, and the data types for the state/properties as well as method arguments and return types. If you have no supporting documentation please explain the rational why you are able to leave this section as N/A.</w:t>
+        <w:t xml:space="preserve"> appropriate class compartments, + and – minus to indicate accessibility, and the data types for the state/properties as well as method arguments and return types. If you have no supporting </w:t>
+      </w:r>
+      <w:proofErr w:type="gramStart"/>
+      <w:r>
+        <w:rPr>
+          <w:i/>
+          <w:color w:val="365F91" w:themeColor="accent1" w:themeShade="BF"/>
+        </w:rPr>
+        <w:t>documentation</w:t>
+      </w:r>
+      <w:proofErr w:type="gramEnd"/>
+      <w:r>
+        <w:rPr>
+          <w:i/>
+          <w:color w:val="365F91" w:themeColor="accent1" w:themeShade="BF"/>
+        </w:rPr>
+        <w:t xml:space="preserve"> please explain the rational why you are able to leave this section as N/A.</w:t>
       </w:r>
     </w:p>
     <w:p>
@@ -2880,6 +3021,7 @@
           <w:i/>
           <w:color w:val="365F91" w:themeColor="accent1" w:themeShade="BF"/>
         </w:rPr>
+        <w:lastRenderedPageBreak/>
         <w:t xml:space="preserve">You should </w:t>
       </w:r>
       <w:r>
@@ -2889,6 +3031,7 @@
         </w:rPr>
         <w:t xml:space="preserve">provide </w:t>
       </w:r>
+      <w:proofErr w:type="spellStart"/>
       <w:r>
         <w:rPr>
           <w:i/>
@@ -2896,6 +3039,7 @@
         </w:rPr>
         <w:t>BitBucket</w:t>
       </w:r>
+      <w:proofErr w:type="spellEnd"/>
       <w:r>
         <w:rPr>
           <w:i/>
@@ -2915,7 +3059,23 @@
           <w:i/>
           <w:color w:val="365F91" w:themeColor="accent1" w:themeShade="BF"/>
         </w:rPr>
-        <w:t>code stubs &amp; pseudo code. If you have no supporting documentation please explain the rational why you are able to leave this section as N/A.</w:t>
+        <w:t xml:space="preserve">code stubs &amp; pseudo code. If you have no supporting </w:t>
+      </w:r>
+      <w:proofErr w:type="gramStart"/>
+      <w:r>
+        <w:rPr>
+          <w:i/>
+          <w:color w:val="365F91" w:themeColor="accent1" w:themeShade="BF"/>
+        </w:rPr>
+        <w:t>documentation</w:t>
+      </w:r>
+      <w:proofErr w:type="gramEnd"/>
+      <w:r>
+        <w:rPr>
+          <w:i/>
+          <w:color w:val="365F91" w:themeColor="accent1" w:themeShade="BF"/>
+        </w:rPr>
+        <w:t xml:space="preserve"> please explain the rational why you are able to leave this section as N/A.</w:t>
       </w:r>
     </w:p>
     <w:p>
@@ -2980,10 +3140,10 @@
     </w:p>
     <w:p/>
     <w:sectPr>
-      <w:headerReference w:type="default" r:id="rId16"/>
-      <w:footerReference w:type="default" r:id="rId17"/>
-      <w:headerReference w:type="first" r:id="rId18"/>
-      <w:footerReference w:type="first" r:id="rId19"/>
+      <w:headerReference w:type="default" r:id="rId18"/>
+      <w:footerReference w:type="default" r:id="rId19"/>
+      <w:headerReference w:type="first" r:id="rId20"/>
+      <w:footerReference w:type="first" r:id="rId21"/>
       <w:pgSz w:w="15840" w:h="12240" w:orient="landscape"/>
       <w:pgMar w:top="1440" w:right="1440" w:bottom="1440" w:left="1440" w:header="720" w:footer="720" w:gutter="0"/>
       <w:cols w:space="720"/>
@@ -5727,15 +5887,6 @@
 </file>
 
 <file path=customXml/item1.xml><?xml version="1.0" encoding="utf-8"?>
-<p:properties xmlns:p="http://schemas.microsoft.com/office/2006/metadata/properties" xmlns:xsi="http://www.w3.org/2001/XMLSchema-instance" xmlns:pc="http://schemas.microsoft.com/office/infopath/2007/PartnerControls">
-  <documentManagement>
-    <_ip_UnifiedCompliancePolicyUIAction xmlns="http://schemas.microsoft.com/sharepoint/v3" xsi:nil="true"/>
-    <_ip_UnifiedCompliancePolicyProperties xmlns="http://schemas.microsoft.com/sharepoint/v3" xsi:nil="true"/>
-  </documentManagement>
-</p:properties>
-</file>
-
-<file path=customXml/item2.xml><?xml version="1.0" encoding="utf-8"?>
 <ct:contentTypeSchema xmlns:ct="http://schemas.microsoft.com/office/2006/metadata/contentType" xmlns:ma="http://schemas.microsoft.com/office/2006/metadata/properties/metaAttributes" ct:_="" ma:_="" ma:contentTypeName="Document" ma:contentTypeID="0x010100B9FDC2B66788A044965A7B8958E6244A" ma:contentTypeVersion="1251" ma:contentTypeDescription="Create a new document." ma:contentTypeScope="" ma:versionID="6c2c36359d71eb747fbb188f75fc8d29">
   <xsd:schema xmlns:xsd="http://www.w3.org/2001/XMLSchema" xmlns:xs="http://www.w3.org/2001/XMLSchema" xmlns:p="http://schemas.microsoft.com/office/2006/metadata/properties" xmlns:ns1="http://schemas.microsoft.com/sharepoint/v3" xmlns:ns2="d6188da8-f31e-469a-aed4-03a23c44e36a" targetNamespace="http://schemas.microsoft.com/office/2006/metadata/properties" ma:root="true" ma:fieldsID="08acee74153637279a480e75df712a71" ns1:_="" ns2:_="">
     <xsd:import namespace="http://schemas.microsoft.com/sharepoint/v3"/>
@@ -5924,7 +6075,20 @@
 </ct:contentTypeSchema>
 </file>
 
+<file path=customXml/item2.xml><?xml version="1.0" encoding="utf-8"?>
+<p:properties xmlns:p="http://schemas.microsoft.com/office/2006/metadata/properties" xmlns:xsi="http://www.w3.org/2001/XMLSchema-instance" xmlns:pc="http://schemas.microsoft.com/office/infopath/2007/PartnerControls">
+  <documentManagement>
+    <_ip_UnifiedCompliancePolicyUIAction xmlns="http://schemas.microsoft.com/sharepoint/v3" xsi:nil="true"/>
+    <_ip_UnifiedCompliancePolicyProperties xmlns="http://schemas.microsoft.com/sharepoint/v3" xsi:nil="true"/>
+  </documentManagement>
+</p:properties>
+</file>
+
 <file path=customXml/item3.xml><?xml version="1.0" encoding="utf-8"?>
+<b:Sources xmlns:b="http://schemas.openxmlformats.org/officeDocument/2006/bibliography" xmlns="http://schemas.openxmlformats.org/officeDocument/2006/bibliography" SelectedStyle="\APASixthEditionOfficeOnline.xsl" StyleName="APA" Version="6"/>
+</file>
+
+<file path=customXml/item4.xml><?xml version="1.0" encoding="utf-8"?>
 <?mso-contentType ?>
 <FormTemplates xmlns="http://schemas.microsoft.com/sharepoint/v3/contenttype/forms">
   <Display>DocumentLibraryForm</Display>
@@ -5933,21 +6097,7 @@
 </FormTemplates>
 </file>
 
-<file path=customXml/item4.xml><?xml version="1.0" encoding="utf-8"?>
-<b:Sources xmlns:b="http://schemas.openxmlformats.org/officeDocument/2006/bibliography" xmlns="http://schemas.openxmlformats.org/officeDocument/2006/bibliography" SelectedStyle="\APASixthEditionOfficeOnline.xsl" StyleName="APA" Version="6"/>
-</file>
-
 <file path=customXml/itemProps1.xml><?xml version="1.0" encoding="utf-8"?>
-<ds:datastoreItem xmlns:ds="http://schemas.openxmlformats.org/officeDocument/2006/customXml" ds:itemID="{153FF660-CCF1-4512-96BC-1D7D61FD195C}">
-  <ds:schemaRefs>
-    <ds:schemaRef ds:uri="http://schemas.microsoft.com/office/2006/metadata/properties"/>
-    <ds:schemaRef ds:uri="http://schemas.microsoft.com/office/infopath/2007/PartnerControls"/>
-    <ds:schemaRef ds:uri="http://schemas.microsoft.com/sharepoint/v3"/>
-  </ds:schemaRefs>
-</ds:datastoreItem>
-</file>
-
-<file path=customXml/itemProps2.xml><?xml version="1.0" encoding="utf-8"?>
 <ds:datastoreItem xmlns:ds="http://schemas.openxmlformats.org/officeDocument/2006/customXml" ds:itemID="{161C26DA-BDE9-4CF8-AF23-FC76FCFFDB1A}">
   <ds:schemaRefs>
     <ds:schemaRef ds:uri="http://schemas.microsoft.com/office/2006/metadata/contentType"/>
@@ -5966,18 +6116,28 @@
 </ds:datastoreItem>
 </file>
 
+<file path=customXml/itemProps2.xml><?xml version="1.0" encoding="utf-8"?>
+<ds:datastoreItem xmlns:ds="http://schemas.openxmlformats.org/officeDocument/2006/customXml" ds:itemID="{153FF660-CCF1-4512-96BC-1D7D61FD195C}">
+  <ds:schemaRefs>
+    <ds:schemaRef ds:uri="http://schemas.microsoft.com/office/2006/metadata/properties"/>
+    <ds:schemaRef ds:uri="http://schemas.microsoft.com/office/infopath/2007/PartnerControls"/>
+    <ds:schemaRef ds:uri="http://schemas.microsoft.com/sharepoint/v3"/>
+  </ds:schemaRefs>
+</ds:datastoreItem>
+</file>
+
 <file path=customXml/itemProps3.xml><?xml version="1.0" encoding="utf-8"?>
+<ds:datastoreItem xmlns:ds="http://schemas.openxmlformats.org/officeDocument/2006/customXml" ds:itemID="{971211AC-6D97-47AA-9275-458E0C4B17B9}">
+  <ds:schemaRefs>
+    <ds:schemaRef ds:uri="http://schemas.openxmlformats.org/officeDocument/2006/bibliography"/>
+  </ds:schemaRefs>
+</ds:datastoreItem>
+</file>
+
+<file path=customXml/itemProps4.xml><?xml version="1.0" encoding="utf-8"?>
 <ds:datastoreItem xmlns:ds="http://schemas.openxmlformats.org/officeDocument/2006/customXml" ds:itemID="{DEAE2935-652D-42F6-AFDE-C5D6AD6806BA}">
   <ds:schemaRefs>
     <ds:schemaRef ds:uri="http://schemas.microsoft.com/sharepoint/v3/contenttype/forms"/>
   </ds:schemaRefs>
 </ds:datastoreItem>
-</file>
-
-<file path=customXml/itemProps4.xml><?xml version="1.0" encoding="utf-8"?>
-<ds:datastoreItem xmlns:ds="http://schemas.openxmlformats.org/officeDocument/2006/customXml" ds:itemID="{971211AC-6D97-47AA-9275-458E0C4B17B9}">
-  <ds:schemaRefs>
-    <ds:schemaRef ds:uri="http://schemas.openxmlformats.org/officeDocument/2006/bibliography"/>
-  </ds:schemaRefs>
-</ds:datastoreItem>
 </file>
</xml_diff>

<commit_message>
Updates to the design doc for mileston 2
</commit_message>
<xml_diff>
--- a/Planning and Design/Design Reports/Milestone 2/CST-247 Milestone 2 design report.docx
+++ b/Planning and Design/Design Reports/Milestone 2/CST-247 Milestone 2 design report.docx
@@ -1397,6 +1397,14 @@
                 <w:szCs w:val="36"/>
               </w:rPr>
             </w:pPr>
+            <w:r>
+              <w:rPr>
+                <w:bCs/>
+                <w:sz w:val="36"/>
+                <w:szCs w:val="36"/>
+              </w:rPr>
+              <w:t>Communication between the team went well</w:t>
+            </w:r>
           </w:p>
         </w:tc>
       </w:tr>
@@ -1413,6 +1421,14 @@
                 <w:szCs w:val="36"/>
               </w:rPr>
             </w:pPr>
+            <w:r>
+              <w:rPr>
+                <w:bCs/>
+                <w:sz w:val="36"/>
+                <w:szCs w:val="36"/>
+              </w:rPr>
+              <w:t>Breakdown of the work went well</w:t>
+            </w:r>
           </w:p>
         </w:tc>
       </w:tr>
@@ -1456,9 +1472,9 @@
         <w:tblLook w:val="04A0" w:firstRow="1" w:lastRow="0" w:firstColumn="1" w:lastColumn="0" w:noHBand="0" w:noVBand="1"/>
       </w:tblPr>
       <w:tblGrid>
-        <w:gridCol w:w="5075"/>
-        <w:gridCol w:w="6237"/>
-        <w:gridCol w:w="1638"/>
+        <w:gridCol w:w="5049"/>
+        <w:gridCol w:w="6219"/>
+        <w:gridCol w:w="1682"/>
       </w:tblGrid>
       <w:tr>
         <w:tc>
@@ -1524,6 +1540,92 @@
                 <w:szCs w:val="36"/>
               </w:rPr>
               <w:t>Due Date</w:t>
+            </w:r>
+          </w:p>
+        </w:tc>
+      </w:tr>
+      <w:tr>
+        <w:tc>
+          <w:tcPr>
+            <w:tcW w:w="5485" w:type="dxa"/>
+          </w:tcPr>
+          <w:p>
+            <w:pPr>
+              <w:rPr>
+                <w:b/>
+                <w:sz w:val="36"/>
+                <w:szCs w:val="36"/>
+              </w:rPr>
+            </w:pPr>
+            <w:r>
+              <w:rPr>
+                <w:b/>
+                <w:sz w:val="36"/>
+                <w:szCs w:val="36"/>
+              </w:rPr>
+              <w:t xml:space="preserve">Some of the </w:t>
+            </w:r>
+            <w:proofErr w:type="spellStart"/>
+            <w:r>
+              <w:rPr>
+                <w:b/>
+                <w:sz w:val="36"/>
+                <w:szCs w:val="36"/>
+              </w:rPr>
+              <w:t>ui</w:t>
+            </w:r>
+            <w:proofErr w:type="spellEnd"/>
+            <w:r>
+              <w:rPr>
+                <w:b/>
+                <w:sz w:val="36"/>
+                <w:szCs w:val="36"/>
+              </w:rPr>
+              <w:t xml:space="preserve"> still need styling</w:t>
+            </w:r>
+          </w:p>
+        </w:tc>
+        <w:tc>
+          <w:tcPr>
+            <w:tcW w:w="6750" w:type="dxa"/>
+          </w:tcPr>
+          <w:p>
+            <w:pPr>
+              <w:rPr>
+                <w:b/>
+                <w:sz w:val="36"/>
+                <w:szCs w:val="36"/>
+              </w:rPr>
+            </w:pPr>
+            <w:r>
+              <w:rPr>
+                <w:b/>
+                <w:sz w:val="36"/>
+                <w:szCs w:val="36"/>
+              </w:rPr>
+              <w:t>As we go forward continue adding to it</w:t>
+            </w:r>
+          </w:p>
+        </w:tc>
+        <w:tc>
+          <w:tcPr>
+            <w:tcW w:w="1710" w:type="dxa"/>
+          </w:tcPr>
+          <w:p>
+            <w:pPr>
+              <w:rPr>
+                <w:b/>
+                <w:sz w:val="36"/>
+                <w:szCs w:val="36"/>
+              </w:rPr>
+            </w:pPr>
+            <w:r>
+              <w:rPr>
+                <w:b/>
+                <w:sz w:val="36"/>
+                <w:szCs w:val="36"/>
+              </w:rPr>
+              <w:t>2/17/21</w:t>
             </w:r>
           </w:p>
         </w:tc>
@@ -1616,50 +1718,6 @@
           </w:p>
         </w:tc>
       </w:tr>
-      <w:tr>
-        <w:tc>
-          <w:tcPr>
-            <w:tcW w:w="5485" w:type="dxa"/>
-          </w:tcPr>
-          <w:p>
-            <w:pPr>
-              <w:rPr>
-                <w:b/>
-                <w:sz w:val="36"/>
-                <w:szCs w:val="36"/>
-              </w:rPr>
-            </w:pPr>
-          </w:p>
-        </w:tc>
-        <w:tc>
-          <w:tcPr>
-            <w:tcW w:w="6750" w:type="dxa"/>
-          </w:tcPr>
-          <w:p>
-            <w:pPr>
-              <w:rPr>
-                <w:b/>
-                <w:sz w:val="36"/>
-                <w:szCs w:val="36"/>
-              </w:rPr>
-            </w:pPr>
-          </w:p>
-        </w:tc>
-        <w:tc>
-          <w:tcPr>
-            <w:tcW w:w="1710" w:type="dxa"/>
-          </w:tcPr>
-          <w:p>
-            <w:pPr>
-              <w:rPr>
-                <w:b/>
-                <w:sz w:val="36"/>
-                <w:szCs w:val="36"/>
-              </w:rPr>
-            </w:pPr>
-          </w:p>
-        </w:tc>
-      </w:tr>
     </w:tbl>
     <w:p>
       <w:pPr>
@@ -1779,48 +1837,31 @@
           <w:iCs/>
         </w:rPr>
       </w:pPr>
-      <w:proofErr w:type="gramStart"/>
       <w:r>
         <w:rPr>
           <w:iCs/>
         </w:rPr>
-        <w:t>localhost:[</w:t>
-      </w:r>
-      <w:proofErr w:type="gramEnd"/>
+        <w:t>localhost:[port]/</w:t>
+      </w:r>
       <w:r>
         <w:rPr>
           <w:iCs/>
         </w:rPr>
-        <w:t>port]/</w:t>
-      </w:r>
-      <w:r>
+        <w:t>Registration</w:t>
+      </w:r>
+    </w:p>
+    <w:p>
+      <w:pPr>
         <w:rPr>
           <w:iCs/>
         </w:rPr>
-        <w:t>Registration</w:t>
-      </w:r>
-    </w:p>
-    <w:p>
-      <w:pPr>
-        <w:rPr>
-          <w:iCs/>
-        </w:rPr>
-      </w:pPr>
-      <w:proofErr w:type="gramStart"/>
+      </w:pPr>
       <w:r>
         <w:rPr>
           <w:bCs/>
           <w:szCs w:val="24"/>
         </w:rPr>
-        <w:t>localhost:[</w:t>
-      </w:r>
-      <w:proofErr w:type="gramEnd"/>
-      <w:r>
-        <w:rPr>
-          <w:bCs/>
-          <w:szCs w:val="24"/>
-        </w:rPr>
-        <w:t>port]/</w:t>
+        <w:t>localhost:[port]/</w:t>
       </w:r>
       <w:r>
         <w:rPr>
@@ -2154,21 +2195,7 @@
         <w:rPr>
           <w:bCs/>
         </w:rPr>
-        <w:t xml:space="preserve">validation rules on the data models. Services were added for handling </w:t>
-      </w:r>
-      <w:proofErr w:type="gramStart"/>
-      <w:r>
-        <w:rPr>
-          <w:bCs/>
-        </w:rPr>
-        <w:t>the all</w:t>
-      </w:r>
-      <w:proofErr w:type="gramEnd"/>
-      <w:r>
-        <w:rPr>
-          <w:bCs/>
-        </w:rPr>
-        <w:t xml:space="preserve"> business logic concerned with storing registration data and validation credentials from a login.</w:t>
+        <w:t>validation rules on the data models. Services were added for handling the all business logic concerned with storing registration data and validation credentials from a login.</w:t>
       </w:r>
     </w:p>
     <w:p>
@@ -2616,23 +2643,7 @@
           <w:i/>
           <w:color w:val="365F91" w:themeColor="accent1" w:themeShade="BF"/>
         </w:rPr>
-        <w:t xml:space="preserve">This section should outline the design for how authentication and authorization was supported. This section should also contain </w:t>
-      </w:r>
-      <w:proofErr w:type="gramStart"/>
-      <w:r>
-        <w:rPr>
-          <w:i/>
-          <w:color w:val="365F91" w:themeColor="accent1" w:themeShade="BF"/>
-        </w:rPr>
-        <w:t>all of</w:t>
-      </w:r>
-      <w:proofErr w:type="gramEnd"/>
-      <w:r>
-        <w:rPr>
-          <w:i/>
-          <w:color w:val="365F91" w:themeColor="accent1" w:themeShade="BF"/>
-        </w:rPr>
-        <w:t xml:space="preserve"> the roles and privileges that are supported by the design.</w:t>
+        <w:t>This section should outline the design for how authentication and authorization was supported. This section should also contain all of the roles and privileges that are supported by the design.</w:t>
       </w:r>
     </w:p>
     <w:p>
@@ -2693,7 +2704,6 @@
         </w:rPr>
         <w:t xml:space="preserve">This section should fully document any </w:t>
       </w:r>
-      <w:proofErr w:type="gramStart"/>
       <w:r>
         <w:rPr>
           <w:i/>
@@ -2706,15 +2716,7 @@
           <w:i/>
           <w:color w:val="365F91" w:themeColor="accent1" w:themeShade="BF"/>
         </w:rPr>
-        <w:t>Party</w:t>
-      </w:r>
-      <w:proofErr w:type="gramEnd"/>
-      <w:r>
-        <w:rPr>
-          <w:i/>
-          <w:color w:val="365F91" w:themeColor="accent1" w:themeShade="BF"/>
-        </w:rPr>
-        <w:t xml:space="preserve"> Service Interface API’s, how to access the service, what parameters are required by the API, and the detailed JSON data format specification that could be used by a </w:t>
+        <w:t xml:space="preserve">Party Service Interface API’s, how to access the service, what parameters are required by the API, and the detailed JSON data format specification that could be used by a </w:t>
       </w:r>
       <w:r>
         <w:rPr>
@@ -2936,23 +2938,7 @@
           <w:i/>
           <w:color w:val="365F91" w:themeColor="accent1" w:themeShade="BF"/>
         </w:rPr>
-        <w:t xml:space="preserve"> appropriate class compartments, + and – minus to indicate accessibility, and the data types for the state/properties as well as method arguments and return types. If you have no supporting </w:t>
-      </w:r>
-      <w:proofErr w:type="gramStart"/>
-      <w:r>
-        <w:rPr>
-          <w:i/>
-          <w:color w:val="365F91" w:themeColor="accent1" w:themeShade="BF"/>
-        </w:rPr>
-        <w:t>documentation</w:t>
-      </w:r>
-      <w:proofErr w:type="gramEnd"/>
-      <w:r>
-        <w:rPr>
-          <w:i/>
-          <w:color w:val="365F91" w:themeColor="accent1" w:themeShade="BF"/>
-        </w:rPr>
-        <w:t xml:space="preserve"> please explain the rational why you are able to leave this section as N/A.</w:t>
+        <w:t xml:space="preserve"> appropriate class compartments, + and – minus to indicate accessibility, and the data types for the state/properties as well as method arguments and return types. If you have no supporting documentation please explain the rational why you are able to leave this section as N/A.</w:t>
       </w:r>
     </w:p>
     <w:p>
@@ -3039,23 +3025,7 @@
           <w:i/>
           <w:color w:val="365F91" w:themeColor="accent1" w:themeShade="BF"/>
         </w:rPr>
-        <w:t xml:space="preserve">code stubs &amp; pseudo code. If you have no supporting </w:t>
-      </w:r>
-      <w:proofErr w:type="gramStart"/>
-      <w:r>
-        <w:rPr>
-          <w:i/>
-          <w:color w:val="365F91" w:themeColor="accent1" w:themeShade="BF"/>
-        </w:rPr>
-        <w:t>documentation</w:t>
-      </w:r>
-      <w:proofErr w:type="gramEnd"/>
-      <w:r>
-        <w:rPr>
-          <w:i/>
-          <w:color w:val="365F91" w:themeColor="accent1" w:themeShade="BF"/>
-        </w:rPr>
-        <w:t xml:space="preserve"> please explain the rational why you are able to leave this section as N/A.</w:t>
+        <w:t>code stubs &amp; pseudo code. If you have no supporting documentation please explain the rational why you are able to leave this section as N/A.</w:t>
       </w:r>
     </w:p>
     <w:p>
@@ -5867,15 +5837,19 @@
 </file>
 
 <file path=customXml/item1.xml><?xml version="1.0" encoding="utf-8"?>
-<p:properties xmlns:p="http://schemas.microsoft.com/office/2006/metadata/properties" xmlns:xsi="http://www.w3.org/2001/XMLSchema-instance" xmlns:pc="http://schemas.microsoft.com/office/infopath/2007/PartnerControls">
-  <documentManagement>
-    <_ip_UnifiedCompliancePolicyUIAction xmlns="http://schemas.microsoft.com/sharepoint/v3" xsi:nil="true"/>
-    <_ip_UnifiedCompliancePolicyProperties xmlns="http://schemas.microsoft.com/sharepoint/v3" xsi:nil="true"/>
-  </documentManagement>
-</p:properties>
+<b:Sources xmlns:b="http://schemas.openxmlformats.org/officeDocument/2006/bibliography" xmlns="http://schemas.openxmlformats.org/officeDocument/2006/bibliography" SelectedStyle="\APASixthEditionOfficeOnline.xsl" StyleName="APA" Version="6"/>
 </file>
 
 <file path=customXml/item2.xml><?xml version="1.0" encoding="utf-8"?>
+<?mso-contentType ?>
+<FormTemplates xmlns="http://schemas.microsoft.com/sharepoint/v3/contenttype/forms">
+  <Display>DocumentLibraryForm</Display>
+  <Edit>DocumentLibraryForm</Edit>
+  <New>DocumentLibraryForm</New>
+</FormTemplates>
+</file>
+
+<file path=customXml/item3.xml><?xml version="1.0" encoding="utf-8"?>
 <ct:contentTypeSchema xmlns:ct="http://schemas.microsoft.com/office/2006/metadata/contentType" xmlns:ma="http://schemas.microsoft.com/office/2006/metadata/properties/metaAttributes" ct:_="" ma:_="" ma:contentTypeName="Document" ma:contentTypeID="0x010100B9FDC2B66788A044965A7B8958E6244A" ma:contentTypeVersion="1251" ma:contentTypeDescription="Create a new document." ma:contentTypeScope="" ma:versionID="6c2c36359d71eb747fbb188f75fc8d29">
   <xsd:schema xmlns:xsd="http://www.w3.org/2001/XMLSchema" xmlns:xs="http://www.w3.org/2001/XMLSchema" xmlns:p="http://schemas.microsoft.com/office/2006/metadata/properties" xmlns:ns1="http://schemas.microsoft.com/sharepoint/v3" xmlns:ns2="d6188da8-f31e-469a-aed4-03a23c44e36a" targetNamespace="http://schemas.microsoft.com/office/2006/metadata/properties" ma:root="true" ma:fieldsID="08acee74153637279a480e75df712a71" ns1:_="" ns2:_="">
     <xsd:import namespace="http://schemas.microsoft.com/sharepoint/v3"/>
@@ -6064,30 +6038,32 @@
 </ct:contentTypeSchema>
 </file>
 
-<file path=customXml/item3.xml><?xml version="1.0" encoding="utf-8"?>
-<?mso-contentType ?>
-<FormTemplates xmlns="http://schemas.microsoft.com/sharepoint/v3/contenttype/forms">
-  <Display>DocumentLibraryForm</Display>
-  <Edit>DocumentLibraryForm</Edit>
-  <New>DocumentLibraryForm</New>
-</FormTemplates>
-</file>
-
 <file path=customXml/item4.xml><?xml version="1.0" encoding="utf-8"?>
-<b:Sources xmlns:b="http://schemas.openxmlformats.org/officeDocument/2006/bibliography" xmlns="http://schemas.openxmlformats.org/officeDocument/2006/bibliography" SelectedStyle="\APASixthEditionOfficeOnline.xsl" StyleName="APA" Version="6"/>
+<p:properties xmlns:p="http://schemas.microsoft.com/office/2006/metadata/properties" xmlns:xsi="http://www.w3.org/2001/XMLSchema-instance" xmlns:pc="http://schemas.microsoft.com/office/infopath/2007/PartnerControls">
+  <documentManagement>
+    <_ip_UnifiedCompliancePolicyUIAction xmlns="http://schemas.microsoft.com/sharepoint/v3" xsi:nil="true"/>
+    <_ip_UnifiedCompliancePolicyProperties xmlns="http://schemas.microsoft.com/sharepoint/v3" xsi:nil="true"/>
+  </documentManagement>
+</p:properties>
 </file>
 
 <file path=customXml/itemProps1.xml><?xml version="1.0" encoding="utf-8"?>
-<ds:datastoreItem xmlns:ds="http://schemas.openxmlformats.org/officeDocument/2006/customXml" ds:itemID="{153FF660-CCF1-4512-96BC-1D7D61FD195C}">
+<ds:datastoreItem xmlns:ds="http://schemas.openxmlformats.org/officeDocument/2006/customXml" ds:itemID="{971211AC-6D97-47AA-9275-458E0C4B17B9}">
   <ds:schemaRefs>
-    <ds:schemaRef ds:uri="http://schemas.microsoft.com/office/2006/metadata/properties"/>
-    <ds:schemaRef ds:uri="http://schemas.microsoft.com/office/infopath/2007/PartnerControls"/>
-    <ds:schemaRef ds:uri="http://schemas.microsoft.com/sharepoint/v3"/>
+    <ds:schemaRef ds:uri="http://schemas.openxmlformats.org/officeDocument/2006/bibliography"/>
   </ds:schemaRefs>
 </ds:datastoreItem>
 </file>
 
 <file path=customXml/itemProps2.xml><?xml version="1.0" encoding="utf-8"?>
+<ds:datastoreItem xmlns:ds="http://schemas.openxmlformats.org/officeDocument/2006/customXml" ds:itemID="{DEAE2935-652D-42F6-AFDE-C5D6AD6806BA}">
+  <ds:schemaRefs>
+    <ds:schemaRef ds:uri="http://schemas.microsoft.com/sharepoint/v3/contenttype/forms"/>
+  </ds:schemaRefs>
+</ds:datastoreItem>
+</file>
+
+<file path=customXml/itemProps3.xml><?xml version="1.0" encoding="utf-8"?>
 <ds:datastoreItem xmlns:ds="http://schemas.openxmlformats.org/officeDocument/2006/customXml" ds:itemID="{161C26DA-BDE9-4CF8-AF23-FC76FCFFDB1A}">
   <ds:schemaRefs>
     <ds:schemaRef ds:uri="http://schemas.microsoft.com/office/2006/metadata/contentType"/>
@@ -6106,18 +6082,12 @@
 </ds:datastoreItem>
 </file>
 
-<file path=customXml/itemProps3.xml><?xml version="1.0" encoding="utf-8"?>
-<ds:datastoreItem xmlns:ds="http://schemas.openxmlformats.org/officeDocument/2006/customXml" ds:itemID="{DEAE2935-652D-42F6-AFDE-C5D6AD6806BA}">
+<file path=customXml/itemProps4.xml><?xml version="1.0" encoding="utf-8"?>
+<ds:datastoreItem xmlns:ds="http://schemas.openxmlformats.org/officeDocument/2006/customXml" ds:itemID="{153FF660-CCF1-4512-96BC-1D7D61FD195C}">
   <ds:schemaRefs>
-    <ds:schemaRef ds:uri="http://schemas.microsoft.com/sharepoint/v3/contenttype/forms"/>
-  </ds:schemaRefs>
-</ds:datastoreItem>
-</file>
-
-<file path=customXml/itemProps4.xml><?xml version="1.0" encoding="utf-8"?>
-<ds:datastoreItem xmlns:ds="http://schemas.openxmlformats.org/officeDocument/2006/customXml" ds:itemID="{971211AC-6D97-47AA-9275-458E0C4B17B9}">
-  <ds:schemaRefs>
-    <ds:schemaRef ds:uri="http://schemas.openxmlformats.org/officeDocument/2006/bibliography"/>
+    <ds:schemaRef ds:uri="http://schemas.microsoft.com/office/2006/metadata/properties"/>
+    <ds:schemaRef ds:uri="http://schemas.microsoft.com/office/infopath/2007/PartnerControls"/>
+    <ds:schemaRef ds:uri="http://schemas.microsoft.com/sharepoint/v3"/>
   </ds:schemaRefs>
 </ds:datastoreItem>
 </file>
</xml_diff>

<commit_message>
Update of Milestone 2 Documentation
</commit_message>
<xml_diff>
--- a/Planning and Design/Design Reports/Milestone 2/CST-247 Milestone 2 design report.docx
+++ b/Planning and Design/Design Reports/Milestone 2/CST-247 Milestone 2 design report.docx
@@ -2177,13 +2177,61 @@
         <w:rPr>
           <w:bCs/>
         </w:rPr>
-        <w:t xml:space="preserve">Milestone 2: For milestone 2 we implemented registration and login pages. Each page gets a controller and model that are used to handle the data being stored and checked. </w:t>
-      </w:r>
-      <w:r>
-        <w:rPr>
-          <w:bCs/>
-        </w:rPr>
-        <w:t>The form data from both pages is validated with the use of</w:t>
+        <w:t xml:space="preserve">Milestone 2: For milestone 2 we implemented registration and login pages. Each page </w:t>
+      </w:r>
+      <w:r>
+        <w:rPr>
+          <w:bCs/>
+        </w:rPr>
+        <w:t>uses</w:t>
+      </w:r>
+      <w:r>
+        <w:rPr>
+          <w:bCs/>
+        </w:rPr>
+        <w:t xml:space="preserve"> a </w:t>
+      </w:r>
+      <w:r>
+        <w:rPr>
+          <w:bCs/>
+        </w:rPr>
+        <w:t xml:space="preserve">separate </w:t>
+      </w:r>
+      <w:r>
+        <w:rPr>
+          <w:bCs/>
+        </w:rPr>
+        <w:t xml:space="preserve">controller and model </w:t>
+      </w:r>
+      <w:r>
+        <w:rPr>
+          <w:bCs/>
+        </w:rPr>
+        <w:t>for</w:t>
+      </w:r>
+      <w:r>
+        <w:rPr>
+          <w:bCs/>
+        </w:rPr>
+        <w:t xml:space="preserve"> handl</w:t>
+      </w:r>
+      <w:r>
+        <w:rPr>
+          <w:bCs/>
+        </w:rPr>
+        <w:t>ing</w:t>
+      </w:r>
+      <w:r>
+        <w:rPr>
+          <w:bCs/>
+        </w:rPr>
+        <w:t xml:space="preserve"> the </w:t>
+      </w:r>
+      <w:r>
+        <w:rPr>
+          <w:bCs/>
+        </w:rPr>
+        <w:t>handling of routing and data. Both the Registration and Login pages send their information to their controllers with HTTP POST for security.</w:t>
       </w:r>
       <w:r>
         <w:rPr>
@@ -2195,7 +2243,55 @@
         <w:rPr>
           <w:bCs/>
         </w:rPr>
-        <w:t>validation rules on the data models. Services were added for handling the all business logic concerned with storing registration data and validation credentials from a login.</w:t>
+        <w:t xml:space="preserve">The form data from both pages is validated </w:t>
+      </w:r>
+      <w:r>
+        <w:rPr>
+          <w:bCs/>
+        </w:rPr>
+        <w:t xml:space="preserve">in the controller </w:t>
+      </w:r>
+      <w:r>
+        <w:rPr>
+          <w:bCs/>
+        </w:rPr>
+        <w:t>with the use of</w:t>
+      </w:r>
+      <w:r>
+        <w:rPr>
+          <w:bCs/>
+        </w:rPr>
+        <w:t xml:space="preserve"> </w:t>
+      </w:r>
+      <w:r>
+        <w:rPr>
+          <w:bCs/>
+        </w:rPr>
+        <w:t>validation rules on the data models. Services were added for handling all business logic concerned with storing registration data and validati</w:t>
+      </w:r>
+      <w:r>
+        <w:rPr>
+          <w:bCs/>
+        </w:rPr>
+        <w:t>ng</w:t>
+      </w:r>
+      <w:r>
+        <w:rPr>
+          <w:bCs/>
+        </w:rPr>
+        <w:t xml:space="preserve"> credentials </w:t>
+      </w:r>
+      <w:r>
+        <w:rPr>
+          <w:bCs/>
+        </w:rPr>
+        <w:t xml:space="preserve">for </w:t>
+      </w:r>
+      <w:r>
+        <w:rPr>
+          <w:bCs/>
+        </w:rPr>
+        <w:t>login.</w:t>
       </w:r>
     </w:p>
     <w:p>
@@ -2513,7 +2609,6 @@
           <w:sz w:val="28"/>
           <w:szCs w:val="28"/>
         </w:rPr>
-        <w:lastRenderedPageBreak/>
         <w:t>DDL Scripts</w:t>
       </w:r>
       <w:r>
@@ -2591,18 +2686,58 @@
       <w:r>
         <w:rPr>
           <w:i/>
+          <w:noProof/>
           <w:color w:val="365F91" w:themeColor="accent1" w:themeShade="BF"/>
         </w:rPr>
-        <w:t xml:space="preserve">Image file of your Sitemap diagram. </w:t>
-      </w:r>
-    </w:p>
-    <w:p>
-      <w:pPr>
-        <w:rPr>
-          <w:i/>
-          <w:color w:val="365F91" w:themeColor="accent1" w:themeShade="BF"/>
-        </w:rPr>
-      </w:pPr>
+        <w:drawing>
+          <wp:inline distT="0" distB="0" distL="0" distR="0" wp14:anchorId="6D23C140" wp14:editId="3B068249">
+            <wp:extent cx="3127402" cy="1330102"/>
+            <wp:effectExtent l="0" t="0" r="0" b="3810"/>
+            <wp:docPr id="3" name="Picture 3"/>
+            <wp:cNvGraphicFramePr>
+              <a:graphicFrameLocks xmlns:a="http://schemas.openxmlformats.org/drawingml/2006/main" noChangeAspect="1"/>
+            </wp:cNvGraphicFramePr>
+            <a:graphic xmlns:a="http://schemas.openxmlformats.org/drawingml/2006/main">
+              <a:graphicData uri="http://schemas.openxmlformats.org/drawingml/2006/picture">
+                <pic:pic xmlns:pic="http://schemas.openxmlformats.org/drawingml/2006/picture">
+                  <pic:nvPicPr>
+                    <pic:cNvPr id="0" name="Picture 1"/>
+                    <pic:cNvPicPr>
+                      <a:picLocks noChangeAspect="1" noChangeArrowheads="1"/>
+                    </pic:cNvPicPr>
+                  </pic:nvPicPr>
+                  <pic:blipFill>
+                    <a:blip r:embed="rId17">
+                      <a:extLst>
+                        <a:ext uri="{28A0092B-C50C-407E-A947-70E740481C1C}">
+                          <a14:useLocalDpi xmlns:a14="http://schemas.microsoft.com/office/drawing/2010/main" val="0"/>
+                        </a:ext>
+                      </a:extLst>
+                    </a:blip>
+                    <a:srcRect/>
+                    <a:stretch>
+                      <a:fillRect/>
+                    </a:stretch>
+                  </pic:blipFill>
+                  <pic:spPr bwMode="auto">
+                    <a:xfrm>
+                      <a:off x="0" y="0"/>
+                      <a:ext cx="3149290" cy="1339411"/>
+                    </a:xfrm>
+                    <a:prstGeom prst="rect">
+                      <a:avLst/>
+                    </a:prstGeom>
+                    <a:noFill/>
+                    <a:ln>
+                      <a:noFill/>
+                    </a:ln>
+                  </pic:spPr>
+                </pic:pic>
+              </a:graphicData>
+            </a:graphic>
+          </wp:inline>
+        </w:drawing>
+      </w:r>
     </w:p>
     <w:p>
       <w:pPr>
@@ -2757,15 +2892,16 @@
           <w:szCs w:val="28"/>
         </w:rPr>
       </w:pPr>
-      <w:r>
+    </w:p>
+    <w:p>
+      <w:pPr>
         <w:rPr>
           <w:b/>
           <w:color w:val="000000" w:themeColor="text1"/>
           <w:sz w:val="28"/>
           <w:szCs w:val="28"/>
         </w:rPr>
-        <w:t>Flow Charts</w:t>
-      </w:r>
+      </w:pPr>
       <w:r>
         <w:rPr>
           <w:b/>
@@ -2773,48 +2909,48 @@
           <w:sz w:val="28"/>
           <w:szCs w:val="28"/>
         </w:rPr>
-        <w:t>:</w:t>
-      </w:r>
-    </w:p>
-    <w:p>
-      <w:pPr>
-        <w:rPr>
-          <w:color w:val="365F91" w:themeColor="accent1" w:themeShade="BF"/>
-        </w:rPr>
-      </w:pPr>
-      <w:r>
-        <w:rPr>
-          <w:i/>
-          <w:color w:val="365F91" w:themeColor="accent1" w:themeShade="BF"/>
-        </w:rPr>
-        <w:t xml:space="preserve">You should insert any </w:t>
-      </w:r>
-      <w:r>
-        <w:rPr>
-          <w:i/>
-          <w:color w:val="365F91" w:themeColor="accent1" w:themeShade="BF"/>
-        </w:rPr>
-        <w:t>flow charts here. Flow charts should document algorithms or workflow that will be implemented in your program. At a minimum this should contain a flow chart of the Minesweeper game logic.</w:t>
-      </w:r>
-    </w:p>
-    <w:p>
-      <w:pPr>
+        <w:t>Flow Charts</w:t>
+      </w:r>
+      <w:r>
         <w:rPr>
           <w:b/>
           <w:color w:val="000000" w:themeColor="text1"/>
           <w:sz w:val="28"/>
           <w:szCs w:val="28"/>
         </w:rPr>
-      </w:pPr>
-      <w:r>
+        <w:t>:</w:t>
+      </w:r>
+    </w:p>
+    <w:p>
+      <w:pPr>
+        <w:rPr>
+          <w:color w:val="365F91" w:themeColor="accent1" w:themeShade="BF"/>
+        </w:rPr>
+      </w:pPr>
+      <w:r>
+        <w:rPr>
+          <w:i/>
+          <w:color w:val="365F91" w:themeColor="accent1" w:themeShade="BF"/>
+        </w:rPr>
+        <w:t xml:space="preserve">You should insert any </w:t>
+      </w:r>
+      <w:r>
+        <w:rPr>
+          <w:i/>
+          <w:color w:val="365F91" w:themeColor="accent1" w:themeShade="BF"/>
+        </w:rPr>
+        <w:t>flow charts here. Flow charts should document algorithms or workflow that will be implemented in your program. At a minimum this should contain a flow chart of the Minesweeper game logic.</w:t>
+      </w:r>
+    </w:p>
+    <w:p>
+      <w:pPr>
         <w:rPr>
           <w:b/>
           <w:color w:val="000000" w:themeColor="text1"/>
           <w:sz w:val="28"/>
           <w:szCs w:val="28"/>
         </w:rPr>
-        <w:t>User Interface Diagrams</w:t>
-      </w:r>
+      </w:pPr>
       <w:r>
         <w:rPr>
           <w:b/>
@@ -2822,6 +2958,15 @@
           <w:sz w:val="28"/>
           <w:szCs w:val="28"/>
         </w:rPr>
+        <w:t>User Interface Diagrams</w:t>
+      </w:r>
+      <w:r>
+        <w:rPr>
+          <w:b/>
+          <w:color w:val="000000" w:themeColor="text1"/>
+          <w:sz w:val="28"/>
+          <w:szCs w:val="28"/>
+        </w:rPr>
         <w:t>:</w:t>
       </w:r>
     </w:p>
@@ -2836,7 +2981,6 @@
           <w:noProof/>
           <w:color w:val="365F91" w:themeColor="accent1" w:themeShade="BF"/>
         </w:rPr>
-        <w:lastRenderedPageBreak/>
         <w:drawing>
           <wp:inline distT="0" distB="0" distL="0" distR="0" wp14:anchorId="324B37EE" wp14:editId="5C523B03">
             <wp:extent cx="8220075" cy="4210050"/>
@@ -2855,7 +2999,7 @@
                     </pic:cNvPicPr>
                   </pic:nvPicPr>
                   <pic:blipFill>
-                    <a:blip r:embed="rId17" cstate="print">
+                    <a:blip r:embed="rId18" cstate="print">
                       <a:extLst>
                         <a:ext uri="{28A0092B-C50C-407E-A947-70E740481C1C}">
                           <a14:useLocalDpi xmlns:a14="http://schemas.microsoft.com/office/drawing/2010/main" val="0"/>
@@ -2896,76 +3040,96 @@
           <w:szCs w:val="28"/>
         </w:rPr>
       </w:pPr>
-      <w:r>
+    </w:p>
+    <w:p>
+      <w:pPr>
         <w:rPr>
           <w:b/>
           <w:color w:val="000000" w:themeColor="text1"/>
           <w:sz w:val="28"/>
           <w:szCs w:val="28"/>
         </w:rPr>
-        <w:t>Class Diagrams:</w:t>
-      </w:r>
-    </w:p>
-    <w:p>
-      <w:pPr>
-        <w:rPr>
-          <w:color w:val="365F91" w:themeColor="accent1" w:themeShade="BF"/>
-        </w:rPr>
-      </w:pPr>
-      <w:r>
-        <w:rPr>
-          <w:i/>
-          <w:color w:val="365F91" w:themeColor="accent1" w:themeShade="BF"/>
-        </w:rPr>
-        <w:t xml:space="preserve">You should insert any </w:t>
-      </w:r>
-      <w:r>
-        <w:rPr>
-          <w:i/>
-          <w:color w:val="365F91" w:themeColor="accent1" w:themeShade="BF"/>
-        </w:rPr>
-        <w:t xml:space="preserve">class diagrams here. Your class diagrams should be drawn correctly with the </w:t>
-      </w:r>
-      <w:r>
-        <w:rPr>
-          <w:i/>
-          <w:color w:val="365F91" w:themeColor="accent1" w:themeShade="BF"/>
-        </w:rPr>
-        <w:t>three</w:t>
-      </w:r>
-      <w:r>
-        <w:rPr>
-          <w:i/>
-          <w:color w:val="365F91" w:themeColor="accent1" w:themeShade="BF"/>
-        </w:rPr>
-        <w:t xml:space="preserve"> appropriate class compartments, + and – minus to indicate accessibility, and the data types for the state/properties as well as method arguments and return types. If you have no supporting documentation please explain the rational why you are able to leave this section as N/A.</w:t>
-      </w:r>
-    </w:p>
-    <w:p>
-      <w:pPr>
-        <w:rPr>
-          <w:color w:val="365F91" w:themeColor="accent1" w:themeShade="BF"/>
-        </w:rPr>
-      </w:pPr>
-    </w:p>
-    <w:p>
-      <w:pPr>
+      </w:pPr>
+      <w:r>
         <w:rPr>
           <w:b/>
           <w:color w:val="000000" w:themeColor="text1"/>
           <w:sz w:val="28"/>
           <w:szCs w:val="28"/>
         </w:rPr>
-      </w:pPr>
-      <w:r>
+        <w:t>Class Diagrams:</w:t>
+      </w:r>
+    </w:p>
+    <w:p>
+      <w:pPr>
+        <w:rPr>
+          <w:color w:val="365F91" w:themeColor="accent1" w:themeShade="BF"/>
+        </w:rPr>
+      </w:pPr>
+      <w:r>
+        <w:rPr>
+          <w:noProof/>
+          <w:color w:val="365F91" w:themeColor="accent1" w:themeShade="BF"/>
+        </w:rPr>
+        <w:drawing>
+          <wp:inline distT="0" distB="0" distL="0" distR="0" wp14:anchorId="1FB01A68" wp14:editId="5B751BFE">
+            <wp:extent cx="6738897" cy="2667350"/>
+            <wp:effectExtent l="0" t="0" r="5080" b="0"/>
+            <wp:docPr id="5" name="Picture 5"/>
+            <wp:cNvGraphicFramePr>
+              <a:graphicFrameLocks xmlns:a="http://schemas.openxmlformats.org/drawingml/2006/main" noChangeAspect="1"/>
+            </wp:cNvGraphicFramePr>
+            <a:graphic xmlns:a="http://schemas.openxmlformats.org/drawingml/2006/main">
+              <a:graphicData uri="http://schemas.openxmlformats.org/drawingml/2006/picture">
+                <pic:pic xmlns:pic="http://schemas.openxmlformats.org/drawingml/2006/picture">
+                  <pic:nvPicPr>
+                    <pic:cNvPr id="0" name="Picture 2"/>
+                    <pic:cNvPicPr>
+                      <a:picLocks noChangeAspect="1" noChangeArrowheads="1"/>
+                    </pic:cNvPicPr>
+                  </pic:nvPicPr>
+                  <pic:blipFill>
+                    <a:blip r:embed="rId19">
+                      <a:extLst>
+                        <a:ext uri="{28A0092B-C50C-407E-A947-70E740481C1C}">
+                          <a14:useLocalDpi xmlns:a14="http://schemas.microsoft.com/office/drawing/2010/main" val="0"/>
+                        </a:ext>
+                      </a:extLst>
+                    </a:blip>
+                    <a:srcRect/>
+                    <a:stretch>
+                      <a:fillRect/>
+                    </a:stretch>
+                  </pic:blipFill>
+                  <pic:spPr bwMode="auto">
+                    <a:xfrm>
+                      <a:off x="0" y="0"/>
+                      <a:ext cx="6766982" cy="2678466"/>
+                    </a:xfrm>
+                    <a:prstGeom prst="rect">
+                      <a:avLst/>
+                    </a:prstGeom>
+                    <a:noFill/>
+                    <a:ln>
+                      <a:noFill/>
+                    </a:ln>
+                  </pic:spPr>
+                </pic:pic>
+              </a:graphicData>
+            </a:graphic>
+          </wp:inline>
+        </w:drawing>
+      </w:r>
+    </w:p>
+    <w:p>
+      <w:pPr>
         <w:rPr>
           <w:b/>
           <w:color w:val="000000" w:themeColor="text1"/>
           <w:sz w:val="28"/>
           <w:szCs w:val="28"/>
         </w:rPr>
-        <w:t>Pseudo Code</w:t>
-      </w:r>
+      </w:pPr>
       <w:r>
         <w:rPr>
           <w:b/>
@@ -2973,86 +3137,85 @@
           <w:sz w:val="28"/>
           <w:szCs w:val="28"/>
         </w:rPr>
-        <w:t>:</w:t>
-      </w:r>
-    </w:p>
-    <w:p>
-      <w:pPr>
-        <w:rPr>
-          <w:color w:val="365F91" w:themeColor="accent1" w:themeShade="BF"/>
-        </w:rPr>
-      </w:pPr>
-      <w:r>
-        <w:rPr>
-          <w:i/>
-          <w:color w:val="365F91" w:themeColor="accent1" w:themeShade="BF"/>
-        </w:rPr>
-        <w:lastRenderedPageBreak/>
-        <w:t xml:space="preserve">You should </w:t>
-      </w:r>
-      <w:r>
-        <w:rPr>
-          <w:i/>
-          <w:color w:val="365F91" w:themeColor="accent1" w:themeShade="BF"/>
-        </w:rPr>
-        <w:t xml:space="preserve">provide </w:t>
-      </w:r>
-      <w:proofErr w:type="spellStart"/>
-      <w:r>
-        <w:rPr>
-          <w:i/>
-          <w:color w:val="365F91" w:themeColor="accent1" w:themeShade="BF"/>
-        </w:rPr>
-        <w:t>BitBucket</w:t>
-      </w:r>
-      <w:proofErr w:type="spellEnd"/>
-      <w:r>
-        <w:rPr>
-          <w:i/>
-          <w:color w:val="365F91" w:themeColor="accent1" w:themeShade="BF"/>
-        </w:rPr>
-        <w:t xml:space="preserve"> URL references to</w:t>
-      </w:r>
-      <w:r>
-        <w:rPr>
-          <w:i/>
-          <w:color w:val="365F91" w:themeColor="accent1" w:themeShade="BF"/>
-        </w:rPr>
-        <w:t xml:space="preserve"> any </w:t>
-      </w:r>
-      <w:r>
-        <w:rPr>
-          <w:i/>
-          <w:color w:val="365F91" w:themeColor="accent1" w:themeShade="BF"/>
-        </w:rPr>
-        <w:t>code stubs &amp; pseudo code. If you have no supporting documentation please explain the rational why you are able to leave this section as N/A.</w:t>
-      </w:r>
-    </w:p>
-    <w:p>
-      <w:pPr>
-        <w:rPr>
-          <w:color w:val="365F91" w:themeColor="accent1" w:themeShade="BF"/>
-        </w:rPr>
-      </w:pPr>
-    </w:p>
-    <w:p>
-      <w:pPr>
+        <w:t>Pseudo Code</w:t>
+      </w:r>
+      <w:r>
         <w:rPr>
           <w:b/>
           <w:color w:val="000000" w:themeColor="text1"/>
           <w:sz w:val="28"/>
           <w:szCs w:val="28"/>
         </w:rPr>
-      </w:pPr>
-      <w:r>
+        <w:t>:</w:t>
+      </w:r>
+    </w:p>
+    <w:p>
+      <w:pPr>
+        <w:rPr>
+          <w:color w:val="365F91" w:themeColor="accent1" w:themeShade="BF"/>
+        </w:rPr>
+      </w:pPr>
+      <w:r>
+        <w:rPr>
+          <w:i/>
+          <w:color w:val="365F91" w:themeColor="accent1" w:themeShade="BF"/>
+        </w:rPr>
+        <w:t xml:space="preserve">You should </w:t>
+      </w:r>
+      <w:r>
+        <w:rPr>
+          <w:i/>
+          <w:color w:val="365F91" w:themeColor="accent1" w:themeShade="BF"/>
+        </w:rPr>
+        <w:t xml:space="preserve">provide </w:t>
+      </w:r>
+      <w:proofErr w:type="spellStart"/>
+      <w:r>
+        <w:rPr>
+          <w:i/>
+          <w:color w:val="365F91" w:themeColor="accent1" w:themeShade="BF"/>
+        </w:rPr>
+        <w:t>BitBucket</w:t>
+      </w:r>
+      <w:proofErr w:type="spellEnd"/>
+      <w:r>
+        <w:rPr>
+          <w:i/>
+          <w:color w:val="365F91" w:themeColor="accent1" w:themeShade="BF"/>
+        </w:rPr>
+        <w:t xml:space="preserve"> URL references to</w:t>
+      </w:r>
+      <w:r>
+        <w:rPr>
+          <w:i/>
+          <w:color w:val="365F91" w:themeColor="accent1" w:themeShade="BF"/>
+        </w:rPr>
+        <w:t xml:space="preserve"> any </w:t>
+      </w:r>
+      <w:r>
+        <w:rPr>
+          <w:i/>
+          <w:color w:val="365F91" w:themeColor="accent1" w:themeShade="BF"/>
+        </w:rPr>
+        <w:t>code stubs &amp; pseudo code. If you have no supporting documentation please explain the rational why you are able to leave this section as N/A.</w:t>
+      </w:r>
+    </w:p>
+    <w:p>
+      <w:pPr>
+        <w:rPr>
+          <w:color w:val="365F91" w:themeColor="accent1" w:themeShade="BF"/>
+        </w:rPr>
+      </w:pPr>
+    </w:p>
+    <w:p>
+      <w:pPr>
         <w:rPr>
           <w:b/>
           <w:color w:val="000000" w:themeColor="text1"/>
           <w:sz w:val="28"/>
           <w:szCs w:val="28"/>
         </w:rPr>
-        <w:t>Other Documentation</w:t>
-      </w:r>
+      </w:pPr>
       <w:r>
         <w:rPr>
           <w:b/>
@@ -3060,6 +3223,15 @@
           <w:sz w:val="28"/>
           <w:szCs w:val="28"/>
         </w:rPr>
+        <w:t>Other Documentation</w:t>
+      </w:r>
+      <w:r>
+        <w:rPr>
+          <w:b/>
+          <w:color w:val="000000" w:themeColor="text1"/>
+          <w:sz w:val="28"/>
+          <w:szCs w:val="28"/>
+        </w:rPr>
         <w:t>:</w:t>
       </w:r>
     </w:p>
@@ -3090,10 +3262,10 @@
     </w:p>
     <w:p/>
     <w:sectPr>
-      <w:headerReference w:type="default" r:id="rId18"/>
-      <w:footerReference w:type="default" r:id="rId19"/>
-      <w:headerReference w:type="first" r:id="rId20"/>
-      <w:footerReference w:type="first" r:id="rId21"/>
+      <w:headerReference w:type="default" r:id="rId20"/>
+      <w:footerReference w:type="default" r:id="rId21"/>
+      <w:headerReference w:type="first" r:id="rId22"/>
+      <w:footerReference w:type="first" r:id="rId23"/>
       <w:pgSz w:w="15840" w:h="12240" w:orient="landscape"/>
       <w:pgMar w:top="1440" w:right="1440" w:bottom="1440" w:left="1440" w:header="720" w:footer="720" w:gutter="0"/>
       <w:cols w:space="720"/>

</xml_diff>